<commit_message>
Html/Css practice Mids exams
</commit_message>
<xml_diff>
--- a/ADBMS/DBA Lab manual #02.docx
+++ b/ADBMS/DBA Lab manual #02.docx
@@ -1,6 +1,6 @@
 
 <file path=word/document.xml><?xml version="1.0" encoding="utf-8"?>
-<w:document xmlns:wpc="http://schemas.microsoft.com/office/word/2010/wordprocessingCanvas" xmlns:mc="http://schemas.openxmlformats.org/markup-compatibility/2006" xmlns:o="urn:schemas-microsoft-com:office:office" xmlns:r="http://schemas.openxmlformats.org/officeDocument/2006/relationships" xmlns:m="http://schemas.openxmlformats.org/officeDocument/2006/math" xmlns:v="urn:schemas-microsoft-com:vml" xmlns:wp14="http://schemas.microsoft.com/office/word/2010/wordprocessingDrawing" xmlns:wp="http://schemas.openxmlformats.org/drawingml/2006/wordprocessingDrawing" xmlns:w10="urn:schemas-microsoft-com:office:word" xmlns:w="http://schemas.openxmlformats.org/wordprocessingml/2006/main" xmlns:w14="http://schemas.microsoft.com/office/word/2010/wordml" xmlns:w15="http://schemas.microsoft.com/office/word/2012/wordml" xmlns:wpg="http://schemas.microsoft.com/office/word/2010/wordprocessingGroup" xmlns:wpi="http://schemas.microsoft.com/office/word/2010/wordprocessingInk" xmlns:wne="http://schemas.microsoft.com/office/word/2006/wordml" xmlns:wps="http://schemas.microsoft.com/office/word/2010/wordprocessingShape" mc:Ignorable="w14 w15 wp14">
+<w:document xmlns:wpc="http://schemas.microsoft.com/office/word/2010/wordprocessingCanvas" xmlns:cx="http://schemas.microsoft.com/office/drawing/2014/chartex" xmlns:mc="http://schemas.openxmlformats.org/markup-compatibility/2006" xmlns:o="urn:schemas-microsoft-com:office:office" xmlns:r="http://schemas.openxmlformats.org/officeDocument/2006/relationships" xmlns:m="http://schemas.openxmlformats.org/officeDocument/2006/math" xmlns:v="urn:schemas-microsoft-com:vml" xmlns:wp14="http://schemas.microsoft.com/office/word/2010/wordprocessingDrawing" xmlns:wp="http://schemas.openxmlformats.org/drawingml/2006/wordprocessingDrawing" xmlns:w10="urn:schemas-microsoft-com:office:word" xmlns:w="http://schemas.openxmlformats.org/wordprocessingml/2006/main" xmlns:w14="http://schemas.microsoft.com/office/word/2010/wordml" xmlns:w15="http://schemas.microsoft.com/office/word/2012/wordml" xmlns:w16se="http://schemas.microsoft.com/office/word/2015/wordml/symex" xmlns:wpg="http://schemas.microsoft.com/office/word/2010/wordprocessingGroup" xmlns:wpi="http://schemas.microsoft.com/office/word/2010/wordprocessingInk" xmlns:wne="http://schemas.microsoft.com/office/word/2006/wordml" xmlns:wps="http://schemas.microsoft.com/office/word/2010/wordprocessingShape" mc:Ignorable="w14 w15 w16se wp14">
   <w:body>
     <w:p>
       <w:pPr>
@@ -28,8 +28,6 @@
       <w:r>
         <w:t>Database Installation &amp;</w:t>
       </w:r>
-      <w:bookmarkStart w:id="0" w:name="_GoBack"/>
-      <w:bookmarkEnd w:id="0"/>
       <w:r>
         <w:t xml:space="preserve"> Configuration</w:t>
       </w:r>
@@ -118,7 +116,15 @@
         </w:numPr>
       </w:pPr>
       <w:r>
-        <w:t>Database Control : Shutdown and Startup</w:t>
+        <w:t xml:space="preserve">Database </w:t>
+      </w:r>
+      <w:proofErr w:type="gramStart"/>
+      <w:r>
+        <w:t>Control :</w:t>
+      </w:r>
+      <w:proofErr w:type="gramEnd"/>
+      <w:r>
+        <w:t xml:space="preserve"> Shutdown and Startup</w:t>
       </w:r>
     </w:p>
     <w:p>
@@ -130,7 +136,15 @@
         </w:numPr>
       </w:pPr>
       <w:r>
-        <w:t>Backup and Recovery : Backup &amp; Recover</w:t>
+        <w:t xml:space="preserve">Backup and </w:t>
+      </w:r>
+      <w:proofErr w:type="gramStart"/>
+      <w:r>
+        <w:t>Recovery :</w:t>
+      </w:r>
+      <w:proofErr w:type="gramEnd"/>
+      <w:r>
+        <w:t xml:space="preserve"> Backup &amp; Recover</w:t>
       </w:r>
     </w:p>
     <w:p>
@@ -157,7 +171,39 @@
         </w:numPr>
       </w:pPr>
       <w:r>
-        <w:t>Check Instance Status : select * from v$instance; select instance_name, status from v$instance;</w:t>
+        <w:t xml:space="preserve">Check Instance </w:t>
+      </w:r>
+      <w:proofErr w:type="gramStart"/>
+      <w:r>
+        <w:t>Status :</w:t>
+      </w:r>
+      <w:proofErr w:type="gramEnd"/>
+      <w:r>
+        <w:t xml:space="preserve"> select * from </w:t>
+      </w:r>
+      <w:proofErr w:type="spellStart"/>
+      <w:r>
+        <w:t>v$instance</w:t>
+      </w:r>
+      <w:proofErr w:type="spellEnd"/>
+      <w:r>
+        <w:t xml:space="preserve">; select </w:t>
+      </w:r>
+      <w:proofErr w:type="spellStart"/>
+      <w:r>
+        <w:t>instance_name</w:t>
+      </w:r>
+      <w:proofErr w:type="spellEnd"/>
+      <w:r>
+        <w:t xml:space="preserve">, status from </w:t>
+      </w:r>
+      <w:proofErr w:type="spellStart"/>
+      <w:r>
+        <w:t>v$instance</w:t>
+      </w:r>
+      <w:proofErr w:type="spellEnd"/>
+      <w:r>
+        <w:t>;</w:t>
       </w:r>
     </w:p>
     <w:p>
@@ -169,7 +215,23 @@
         </w:numPr>
       </w:pPr>
       <w:r>
-        <w:t>Check physical storage : select * from dba_data_files;</w:t>
+        <w:t xml:space="preserve">Check physical </w:t>
+      </w:r>
+      <w:proofErr w:type="gramStart"/>
+      <w:r>
+        <w:t>storage :</w:t>
+      </w:r>
+      <w:proofErr w:type="gramEnd"/>
+      <w:r>
+        <w:t xml:space="preserve"> select * from </w:t>
+      </w:r>
+      <w:proofErr w:type="spellStart"/>
+      <w:r>
+        <w:t>dba_data_files</w:t>
+      </w:r>
+      <w:proofErr w:type="spellEnd"/>
+      <w:r>
+        <w:t>;</w:t>
       </w:r>
     </w:p>
     <w:p>
@@ -181,7 +243,23 @@
         </w:numPr>
       </w:pPr>
       <w:r>
-        <w:t>Check logical storage structure :  select * from dba_segments;</w:t>
+        <w:t xml:space="preserve">Check logical storage </w:t>
+      </w:r>
+      <w:proofErr w:type="gramStart"/>
+      <w:r>
+        <w:t>structure :</w:t>
+      </w:r>
+      <w:proofErr w:type="gramEnd"/>
+      <w:r>
+        <w:t xml:space="preserve">  select * from </w:t>
+      </w:r>
+      <w:proofErr w:type="spellStart"/>
+      <w:r>
+        <w:t>dba_segments</w:t>
+      </w:r>
+      <w:proofErr w:type="spellEnd"/>
+      <w:r>
+        <w:t>;</w:t>
       </w:r>
     </w:p>
     <w:p>
@@ -198,6 +276,7 @@
         </w:rPr>
         <w:t xml:space="preserve">Check </w:t>
       </w:r>
+      <w:proofErr w:type="spellStart"/>
       <w:r>
         <w:rPr>
           <w:b/>
@@ -205,6 +284,7 @@
         </w:rPr>
         <w:t>datafiles</w:t>
       </w:r>
+      <w:proofErr w:type="spellEnd"/>
     </w:p>
     <w:p>
       <w:pPr>
@@ -215,7 +295,15 @@
         </w:numPr>
       </w:pPr>
       <w:r>
-        <w:t>Select name from v$datafile; .dbf</w:t>
+        <w:t xml:space="preserve">Select name from </w:t>
+      </w:r>
+      <w:proofErr w:type="spellStart"/>
+      <w:r>
+        <w:t>v$datafile</w:t>
+      </w:r>
+      <w:proofErr w:type="spellEnd"/>
+      <w:r>
+        <w:t>; .dbf</w:t>
       </w:r>
     </w:p>
     <w:p>
@@ -227,7 +315,15 @@
         </w:numPr>
       </w:pPr>
       <w:r>
-        <w:t>Select member from v$logfile; .log</w:t>
+        <w:t xml:space="preserve">Select member from </w:t>
+      </w:r>
+      <w:proofErr w:type="spellStart"/>
+      <w:r>
+        <w:t>v$logfile</w:t>
+      </w:r>
+      <w:proofErr w:type="spellEnd"/>
+      <w:r>
+        <w:t>; .log</w:t>
       </w:r>
     </w:p>
     <w:p>
@@ -239,8 +335,23 @@
         </w:numPr>
       </w:pPr>
       <w:r>
-        <w:t>Select name from v$controlfile; .ctl</w:t>
-      </w:r>
+        <w:t xml:space="preserve">Select name from </w:t>
+      </w:r>
+      <w:proofErr w:type="spellStart"/>
+      <w:r>
+        <w:t>v$controlfile</w:t>
+      </w:r>
+      <w:proofErr w:type="spellEnd"/>
+      <w:proofErr w:type="gramStart"/>
+      <w:r>
+        <w:t>; .</w:t>
+      </w:r>
+      <w:proofErr w:type="spellStart"/>
+      <w:r>
+        <w:t>ctl</w:t>
+      </w:r>
+      <w:proofErr w:type="spellEnd"/>
+      <w:proofErr w:type="gramEnd"/>
     </w:p>
     <w:p>
       <w:pPr>
@@ -266,11 +377,16 @@
         </w:numPr>
       </w:pPr>
       <w:r>
-        <w:t>Check Existing User: select username from dba_user</w:t>
+        <w:t xml:space="preserve">Check Existing User: select username from </w:t>
+      </w:r>
+      <w:proofErr w:type="spellStart"/>
+      <w:r>
+        <w:t>dba_user</w:t>
       </w:r>
       <w:r>
         <w:t>s</w:t>
       </w:r>
+      <w:proofErr w:type="spellEnd"/>
       <w:r>
         <w:t>;</w:t>
       </w:r>
@@ -284,7 +400,15 @@
         </w:numPr>
       </w:pPr>
       <w:r>
-        <w:t>Create new User : create user ali123 identified by password123;</w:t>
+        <w:t xml:space="preserve">Create new </w:t>
+      </w:r>
+      <w:proofErr w:type="gramStart"/>
+      <w:r>
+        <w:t>User :</w:t>
+      </w:r>
+      <w:proofErr w:type="gramEnd"/>
+      <w:r>
+        <w:t xml:space="preserve"> create user ali123 identified by password123;</w:t>
       </w:r>
     </w:p>
     <w:p>
@@ -329,7 +453,15 @@
         </w:numPr>
       </w:pPr>
       <w:r>
-        <w:t>Check available tablespace;</w:t>
+        <w:t xml:space="preserve">Check available </w:t>
+      </w:r>
+      <w:proofErr w:type="spellStart"/>
+      <w:r>
+        <w:t>tablespace</w:t>
+      </w:r>
+      <w:proofErr w:type="spellEnd"/>
+      <w:r>
+        <w:t>;</w:t>
       </w:r>
     </w:p>
     <w:p>
@@ -337,11 +469,24 @@
         <w:pStyle w:val="ListParagraph"/>
       </w:pPr>
       <w:r>
-        <w:t>Select tablespace_name from dba_tablespace</w:t>
+        <w:t xml:space="preserve">Select </w:t>
+      </w:r>
+      <w:proofErr w:type="spellStart"/>
+      <w:r>
+        <w:t>tablespace_name</w:t>
+      </w:r>
+      <w:proofErr w:type="spellEnd"/>
+      <w:r>
+        <w:t xml:space="preserve"> from </w:t>
+      </w:r>
+      <w:proofErr w:type="spellStart"/>
+      <w:r>
+        <w:t>dba_tablespace</w:t>
       </w:r>
       <w:r>
         <w:t>s</w:t>
       </w:r>
+      <w:proofErr w:type="spellEnd"/>
       <w:r>
         <w:t>;</w:t>
       </w:r>
@@ -355,7 +500,23 @@
         </w:numPr>
       </w:pPr>
       <w:r>
-        <w:t>Check datafiles for tablespace:</w:t>
+        <w:t xml:space="preserve">Check </w:t>
+      </w:r>
+      <w:proofErr w:type="spellStart"/>
+      <w:r>
+        <w:t>datafiles</w:t>
+      </w:r>
+      <w:proofErr w:type="spellEnd"/>
+      <w:r>
+        <w:t xml:space="preserve"> for </w:t>
+      </w:r>
+      <w:proofErr w:type="spellStart"/>
+      <w:r>
+        <w:t>tablespace</w:t>
+      </w:r>
+      <w:proofErr w:type="spellEnd"/>
+      <w:r>
+        <w:t>:</w:t>
       </w:r>
     </w:p>
     <w:p>
@@ -363,7 +524,15 @@
         <w:pStyle w:val="ListParagraph"/>
       </w:pPr>
       <w:r>
-        <w:t>Select name from v$datafile;</w:t>
+        <w:t xml:space="preserve">Select name from </w:t>
+      </w:r>
+      <w:proofErr w:type="spellStart"/>
+      <w:r>
+        <w:t>v$datafile</w:t>
+      </w:r>
+      <w:proofErr w:type="spellEnd"/>
+      <w:r>
+        <w:t>;</w:t>
       </w:r>
     </w:p>
     <w:p>
@@ -390,7 +559,15 @@
         </w:numPr>
       </w:pPr>
       <w:r>
-        <w:t>Select * from v$database;</w:t>
+        <w:t xml:space="preserve">Select * from </w:t>
+      </w:r>
+      <w:proofErr w:type="spellStart"/>
+      <w:r>
+        <w:t>v$database</w:t>
+      </w:r>
+      <w:proofErr w:type="spellEnd"/>
+      <w:r>
+        <w:t>;</w:t>
       </w:r>
     </w:p>
     <w:p>
@@ -426,7 +603,23 @@
         </w:numPr>
       </w:pPr>
       <w:r>
-        <w:t>User should have sysdba and sysoper privi</w:t>
+        <w:t xml:space="preserve">User should have </w:t>
+      </w:r>
+      <w:proofErr w:type="spellStart"/>
+      <w:r>
+        <w:t>sysdba</w:t>
+      </w:r>
+      <w:proofErr w:type="spellEnd"/>
+      <w:r>
+        <w:t xml:space="preserve"> and </w:t>
+      </w:r>
+      <w:proofErr w:type="spellStart"/>
+      <w:r>
+        <w:t>sysoper</w:t>
+      </w:r>
+      <w:proofErr w:type="spellEnd"/>
+      <w:r>
+        <w:t xml:space="preserve"> privi</w:t>
       </w:r>
       <w:r>
         <w:t>leges.</w:t>
@@ -479,15 +672,40 @@
           <w:b/>
           <w:u w:val="single"/>
         </w:rPr>
-        <w:t>Login as SysDba</w:t>
-      </w:r>
+        <w:t xml:space="preserve">Login as </w:t>
+      </w:r>
+      <w:proofErr w:type="spellStart"/>
+      <w:r>
+        <w:rPr>
+          <w:b/>
+          <w:u w:val="single"/>
+        </w:rPr>
+        <w:t>SysDba</w:t>
+      </w:r>
+      <w:proofErr w:type="spellEnd"/>
     </w:p>
     <w:p>
       <w:pPr>
         <w:ind w:left="720"/>
       </w:pPr>
       <w:r>
-        <w:t>Checking Existing Database :  Select name from v$database;</w:t>
+        <w:t xml:space="preserve">Checking Existing </w:t>
+      </w:r>
+      <w:proofErr w:type="gramStart"/>
+      <w:r>
+        <w:t>Database :</w:t>
+      </w:r>
+      <w:proofErr w:type="gramEnd"/>
+      <w:r>
+        <w:t xml:space="preserve">  Select name from </w:t>
+      </w:r>
+      <w:proofErr w:type="spellStart"/>
+      <w:r>
+        <w:t>v$database</w:t>
+      </w:r>
+      <w:proofErr w:type="spellEnd"/>
+      <w:r>
+        <w:t>;</w:t>
       </w:r>
     </w:p>
     <w:p>
@@ -533,8 +751,17 @@
           <w:b/>
           <w:u w:val="single"/>
         </w:rPr>
-        <w:t>Create Table :</w:t>
-      </w:r>
+        <w:t xml:space="preserve">Create </w:t>
+      </w:r>
+      <w:proofErr w:type="gramStart"/>
+      <w:r>
+        <w:rPr>
+          <w:b/>
+          <w:u w:val="single"/>
+        </w:rPr>
+        <w:t>Table :</w:t>
+      </w:r>
+      <w:proofErr w:type="gramEnd"/>
     </w:p>
     <w:p>
       <w:pPr>
@@ -563,7 +790,23 @@
           <w:b/>
           <w:u w:val="single"/>
         </w:rPr>
-        <w:t xml:space="preserve">Data Dictionary : </w:t>
+        <w:t xml:space="preserve">Data </w:t>
+      </w:r>
+      <w:proofErr w:type="gramStart"/>
+      <w:r>
+        <w:rPr>
+          <w:b/>
+          <w:u w:val="single"/>
+        </w:rPr>
+        <w:t>Dictionary :</w:t>
+      </w:r>
+      <w:proofErr w:type="gramEnd"/>
+      <w:r>
+        <w:rPr>
+          <w:b/>
+          <w:u w:val="single"/>
+        </w:rPr>
+        <w:t xml:space="preserve"> </w:t>
       </w:r>
     </w:p>
     <w:p>
@@ -644,7 +887,15 @@
         <w:ind w:left="360"/>
       </w:pPr>
       <w:r>
-        <w:t>Select * from user_tables;</w:t>
+        <w:t xml:space="preserve">Select * from </w:t>
+      </w:r>
+      <w:proofErr w:type="spellStart"/>
+      <w:r>
+        <w:t>user_tables</w:t>
+      </w:r>
+      <w:proofErr w:type="spellEnd"/>
+      <w:r>
+        <w:t>;</w:t>
       </w:r>
     </w:p>
     <w:p>
@@ -652,7 +903,15 @@
         <w:ind w:left="360"/>
       </w:pPr>
       <w:r>
-        <w:t>Select * from user_views;</w:t>
+        <w:t xml:space="preserve">Select * from </w:t>
+      </w:r>
+      <w:proofErr w:type="spellStart"/>
+      <w:r>
+        <w:t>user_views</w:t>
+      </w:r>
+      <w:proofErr w:type="spellEnd"/>
+      <w:r>
+        <w:t>;</w:t>
       </w:r>
     </w:p>
     <w:p>
@@ -660,7 +919,15 @@
         <w:ind w:left="360"/>
       </w:pPr>
       <w:r>
-        <w:t>Select * from user_indexes;</w:t>
+        <w:t xml:space="preserve">Select * from </w:t>
+      </w:r>
+      <w:proofErr w:type="spellStart"/>
+      <w:r>
+        <w:t>user_indexes</w:t>
+      </w:r>
+      <w:proofErr w:type="spellEnd"/>
+      <w:r>
+        <w:t>;</w:t>
       </w:r>
     </w:p>
     <w:p/>
@@ -671,6 +938,7 @@
           <w:u w:val="single"/>
         </w:rPr>
       </w:pPr>
+      <w:proofErr w:type="spellStart"/>
       <w:r>
         <w:rPr>
           <w:b/>
@@ -678,6 +946,7 @@
         </w:rPr>
         <w:t>V$View</w:t>
       </w:r>
+      <w:proofErr w:type="spellEnd"/>
     </w:p>
     <w:p>
       <w:pPr>
@@ -690,14 +959,36 @@
         <w:rPr>
           <w:sz w:val="24"/>
         </w:rPr>
-        <w:t xml:space="preserve">Current DB Instances : </w:t>
-      </w:r>
+        <w:t xml:space="preserve">Current DB </w:t>
+      </w:r>
+      <w:proofErr w:type="gramStart"/>
       <w:r>
         <w:rPr>
           <w:sz w:val="24"/>
         </w:rPr>
-        <w:t>select * from v$instance</w:t>
-      </w:r>
+        <w:t>Instances :</w:t>
+      </w:r>
+      <w:proofErr w:type="gramEnd"/>
+      <w:r>
+        <w:rPr>
+          <w:sz w:val="24"/>
+        </w:rPr>
+        <w:t xml:space="preserve"> </w:t>
+      </w:r>
+      <w:r>
+        <w:rPr>
+          <w:sz w:val="24"/>
+        </w:rPr>
+        <w:t xml:space="preserve">select * from </w:t>
+      </w:r>
+      <w:proofErr w:type="spellStart"/>
+      <w:r>
+        <w:rPr>
+          <w:sz w:val="24"/>
+        </w:rPr>
+        <w:t>v$instance</w:t>
+      </w:r>
+      <w:proofErr w:type="spellEnd"/>
     </w:p>
     <w:p>
       <w:pPr>
@@ -710,8 +1001,30 @@
         <w:rPr>
           <w:sz w:val="24"/>
         </w:rPr>
-        <w:t>Database Information : select * from v$database</w:t>
-      </w:r>
+        <w:t xml:space="preserve">Database </w:t>
+      </w:r>
+      <w:proofErr w:type="gramStart"/>
+      <w:r>
+        <w:rPr>
+          <w:sz w:val="24"/>
+        </w:rPr>
+        <w:t>Information :</w:t>
+      </w:r>
+      <w:proofErr w:type="gramEnd"/>
+      <w:r>
+        <w:rPr>
+          <w:sz w:val="24"/>
+        </w:rPr>
+        <w:t xml:space="preserve"> select * from </w:t>
+      </w:r>
+      <w:proofErr w:type="spellStart"/>
+      <w:r>
+        <w:rPr>
+          <w:sz w:val="24"/>
+        </w:rPr>
+        <w:t>v$database</w:t>
+      </w:r>
+      <w:proofErr w:type="spellEnd"/>
     </w:p>
     <w:p>
       <w:pPr>
@@ -724,8 +1037,30 @@
         <w:rPr>
           <w:sz w:val="24"/>
         </w:rPr>
-        <w:t>Current Active Session : select * from v$session</w:t>
-      </w:r>
+        <w:t xml:space="preserve">Current Active </w:t>
+      </w:r>
+      <w:proofErr w:type="gramStart"/>
+      <w:r>
+        <w:rPr>
+          <w:sz w:val="24"/>
+        </w:rPr>
+        <w:t>Session :</w:t>
+      </w:r>
+      <w:proofErr w:type="gramEnd"/>
+      <w:r>
+        <w:rPr>
+          <w:sz w:val="24"/>
+        </w:rPr>
+        <w:t xml:space="preserve"> select * from </w:t>
+      </w:r>
+      <w:proofErr w:type="spellStart"/>
+      <w:r>
+        <w:rPr>
+          <w:sz w:val="24"/>
+        </w:rPr>
+        <w:t>v$session</w:t>
+      </w:r>
+      <w:proofErr w:type="spellEnd"/>
     </w:p>
     <w:p>
       <w:pPr>
@@ -738,8 +1073,52 @@
         <w:rPr>
           <w:sz w:val="24"/>
         </w:rPr>
-        <w:t>Running Sql Quries : select * from v$SQL</w:t>
-      </w:r>
+        <w:t xml:space="preserve">Running </w:t>
+      </w:r>
+      <w:proofErr w:type="spellStart"/>
+      <w:r>
+        <w:rPr>
+          <w:sz w:val="24"/>
+        </w:rPr>
+        <w:t>Sql</w:t>
+      </w:r>
+      <w:proofErr w:type="spellEnd"/>
+      <w:r>
+        <w:rPr>
+          <w:sz w:val="24"/>
+        </w:rPr>
+        <w:t xml:space="preserve"> </w:t>
+      </w:r>
+      <w:proofErr w:type="spellStart"/>
+      <w:proofErr w:type="gramStart"/>
+      <w:r>
+        <w:rPr>
+          <w:sz w:val="24"/>
+        </w:rPr>
+        <w:t>Quries</w:t>
+      </w:r>
+      <w:proofErr w:type="spellEnd"/>
+      <w:r>
+        <w:rPr>
+          <w:sz w:val="24"/>
+        </w:rPr>
+        <w:t xml:space="preserve"> :</w:t>
+      </w:r>
+      <w:proofErr w:type="gramEnd"/>
+      <w:r>
+        <w:rPr>
+          <w:sz w:val="24"/>
+        </w:rPr>
+        <w:t xml:space="preserve"> select * from </w:t>
+      </w:r>
+      <w:proofErr w:type="spellStart"/>
+      <w:r>
+        <w:rPr>
+          <w:sz w:val="24"/>
+        </w:rPr>
+        <w:t>v$SQL</w:t>
+      </w:r>
+      <w:proofErr w:type="spellEnd"/>
     </w:p>
     <w:p>
       <w:pPr>
@@ -748,11 +1127,55 @@
           <w:sz w:val="24"/>
         </w:rPr>
       </w:pPr>
+      <w:proofErr w:type="spellStart"/>
       <w:r>
         <w:rPr>
           <w:sz w:val="24"/>
         </w:rPr>
-        <w:t>Datafile infor : select * from v$datafile;</w:t>
+        <w:t>Datafile</w:t>
+      </w:r>
+      <w:proofErr w:type="spellEnd"/>
+      <w:r>
+        <w:rPr>
+          <w:sz w:val="24"/>
+        </w:rPr>
+        <w:t xml:space="preserve"> </w:t>
+      </w:r>
+      <w:proofErr w:type="spellStart"/>
+      <w:proofErr w:type="gramStart"/>
+      <w:r>
+        <w:rPr>
+          <w:sz w:val="24"/>
+        </w:rPr>
+        <w:t>infor</w:t>
+      </w:r>
+      <w:proofErr w:type="spellEnd"/>
+      <w:r>
+        <w:rPr>
+          <w:sz w:val="24"/>
+        </w:rPr>
+        <w:t xml:space="preserve"> :</w:t>
+      </w:r>
+      <w:proofErr w:type="gramEnd"/>
+      <w:r>
+        <w:rPr>
+          <w:sz w:val="24"/>
+        </w:rPr>
+        <w:t xml:space="preserve"> select * from </w:t>
+      </w:r>
+      <w:proofErr w:type="spellStart"/>
+      <w:r>
+        <w:rPr>
+          <w:sz w:val="24"/>
+        </w:rPr>
+        <w:t>v$datafile</w:t>
+      </w:r>
+      <w:proofErr w:type="spellEnd"/>
+      <w:r>
+        <w:rPr>
+          <w:sz w:val="24"/>
+        </w:rPr>
+        <w:t>;</w:t>
       </w:r>
     </w:p>
     <w:p>
@@ -786,22 +1209,46 @@
         <w:t>an</w:t>
       </w:r>
       <w:r>
-        <w:t xml:space="preserve"> oracle databse that group related logical structures together.</w:t>
-      </w:r>
-    </w:p>
-    <w:p>
-      <w:pPr>
-        <w:rPr>
-          <w:b/>
-          <w:u w:val="single"/>
-        </w:rPr>
-      </w:pPr>
-      <w:r>
-        <w:rPr>
-          <w:b/>
-          <w:u w:val="single"/>
-        </w:rPr>
-        <w:t>Components of Tablespaces;</w:t>
+        <w:t xml:space="preserve"> oracle </w:t>
+      </w:r>
+      <w:proofErr w:type="spellStart"/>
+      <w:r>
+        <w:t>databse</w:t>
+      </w:r>
+      <w:proofErr w:type="spellEnd"/>
+      <w:r>
+        <w:t xml:space="preserve"> that group related logical structures together.</w:t>
+      </w:r>
+    </w:p>
+    <w:p>
+      <w:pPr>
+        <w:rPr>
+          <w:b/>
+          <w:u w:val="single"/>
+        </w:rPr>
+      </w:pPr>
+      <w:r>
+        <w:rPr>
+          <w:b/>
+          <w:u w:val="single"/>
+        </w:rPr>
+        <w:t xml:space="preserve">Components of </w:t>
+      </w:r>
+      <w:proofErr w:type="spellStart"/>
+      <w:r>
+        <w:rPr>
+          <w:b/>
+          <w:u w:val="single"/>
+        </w:rPr>
+        <w:t>Tablespaces</w:t>
+      </w:r>
+      <w:proofErr w:type="spellEnd"/>
+      <w:r>
+        <w:rPr>
+          <w:b/>
+          <w:u w:val="single"/>
+        </w:rPr>
+        <w:t>;</w:t>
       </w:r>
     </w:p>
     <w:p>
@@ -812,8 +1259,18 @@
           <w:numId w:val="10"/>
         </w:numPr>
       </w:pPr>
-      <w:r>
-        <w:t>Datafiles : Physical files that store the database data on disk</w:t>
+      <w:proofErr w:type="spellStart"/>
+      <w:proofErr w:type="gramStart"/>
+      <w:r>
+        <w:t>Datafiles</w:t>
+      </w:r>
+      <w:proofErr w:type="spellEnd"/>
+      <w:r>
+        <w:t xml:space="preserve"> :</w:t>
+      </w:r>
+      <w:proofErr w:type="gramEnd"/>
+      <w:r>
+        <w:t xml:space="preserve"> Physical files that store the database data on disk</w:t>
       </w:r>
     </w:p>
     <w:p>
@@ -824,8 +1281,13 @@
           <w:numId w:val="10"/>
         </w:numPr>
       </w:pPr>
-      <w:r>
-        <w:t>Extents ;  A contiguous set of blocks allocated to a segment</w:t>
+      <w:proofErr w:type="gramStart"/>
+      <w:r>
+        <w:t>Extents ;</w:t>
+      </w:r>
+      <w:proofErr w:type="gramEnd"/>
+      <w:r>
+        <w:t xml:space="preserve">  A contiguous set of blocks allocated to a segment</w:t>
       </w:r>
     </w:p>
     <w:p>
@@ -836,8 +1298,29 @@
           <w:numId w:val="10"/>
         </w:numPr>
       </w:pPr>
-      <w:r>
-        <w:t>Segments : A collection of extnts used by db objects like tables and indexes</w:t>
+      <w:proofErr w:type="gramStart"/>
+      <w:r>
+        <w:t>Segments :</w:t>
+      </w:r>
+      <w:proofErr w:type="gramEnd"/>
+      <w:r>
+        <w:t xml:space="preserve"> A collection of </w:t>
+      </w:r>
+      <w:proofErr w:type="spellStart"/>
+      <w:r>
+        <w:t>extnts</w:t>
+      </w:r>
+      <w:proofErr w:type="spellEnd"/>
+      <w:r>
+        <w:t xml:space="preserve"> used by </w:t>
+      </w:r>
+      <w:proofErr w:type="spellStart"/>
+      <w:r>
+        <w:t>db</w:t>
+      </w:r>
+      <w:proofErr w:type="spellEnd"/>
+      <w:r>
+        <w:t xml:space="preserve"> objects like tables and indexes</w:t>
       </w:r>
     </w:p>
     <w:p>
@@ -848,23 +1331,57 @@
           <w:numId w:val="10"/>
         </w:numPr>
       </w:pPr>
-      <w:r>
-        <w:t>Blocks : the smallest unit of strorage in an oracle db</w:t>
-      </w:r>
-    </w:p>
-    <w:p>
-      <w:pPr>
-        <w:rPr>
-          <w:b/>
-          <w:u w:val="single"/>
-        </w:rPr>
-      </w:pPr>
-      <w:r>
-        <w:rPr>
-          <w:b/>
-          <w:u w:val="single"/>
-        </w:rPr>
-        <w:t xml:space="preserve">Types of Tablespace: </w:t>
+      <w:proofErr w:type="gramStart"/>
+      <w:r>
+        <w:t>Blocks :</w:t>
+      </w:r>
+      <w:proofErr w:type="gramEnd"/>
+      <w:r>
+        <w:t xml:space="preserve"> the smallest unit of </w:t>
+      </w:r>
+      <w:proofErr w:type="spellStart"/>
+      <w:r>
+        <w:t>strorage</w:t>
+      </w:r>
+      <w:proofErr w:type="spellEnd"/>
+      <w:r>
+        <w:t xml:space="preserve"> in an oracle </w:t>
+      </w:r>
+      <w:proofErr w:type="spellStart"/>
+      <w:r>
+        <w:t>db</w:t>
+      </w:r>
+      <w:proofErr w:type="spellEnd"/>
+    </w:p>
+    <w:p>
+      <w:pPr>
+        <w:rPr>
+          <w:b/>
+          <w:u w:val="single"/>
+        </w:rPr>
+      </w:pPr>
+      <w:r>
+        <w:rPr>
+          <w:b/>
+          <w:u w:val="single"/>
+        </w:rPr>
+        <w:t xml:space="preserve">Types of </w:t>
+      </w:r>
+      <w:proofErr w:type="spellStart"/>
+      <w:r>
+        <w:rPr>
+          <w:b/>
+          <w:u w:val="single"/>
+        </w:rPr>
+        <w:t>Tablespace</w:t>
+      </w:r>
+      <w:proofErr w:type="spellEnd"/>
+      <w:r>
+        <w:rPr>
+          <w:b/>
+          <w:u w:val="single"/>
+        </w:rPr>
+        <w:t xml:space="preserve">: </w:t>
       </w:r>
     </w:p>
     <w:p>
@@ -882,7 +1399,15 @@
         <w:t>Permanent:</w:t>
       </w:r>
       <w:r>
-        <w:t xml:space="preserve"> Used to store permanent data such as tables, indexes, sequences, stored procedure and views. BY Default, System and sysaux   </w:t>
+        <w:t xml:space="preserve"> Used to store permanent data such as tables, indexes, sequences, stored procedure and views. BY Default, System and </w:t>
+      </w:r>
+      <w:proofErr w:type="spellStart"/>
+      <w:r>
+        <w:t>sysaux</w:t>
+      </w:r>
+      <w:proofErr w:type="spellEnd"/>
+      <w:r>
+        <w:t xml:space="preserve">   </w:t>
       </w:r>
     </w:p>
     <w:p>
@@ -914,14 +1439,40 @@
           <w:numId w:val="11"/>
         </w:numPr>
       </w:pPr>
+      <w:proofErr w:type="gramStart"/>
       <w:r>
         <w:rPr>
           <w:b/>
         </w:rPr>
         <w:t>Undo :</w:t>
       </w:r>
-      <w:r>
-        <w:t xml:space="preserve"> Used to provide roll_back , read and Consistency. When a user perform delete or update operation, the undo tablespace temporarily stores old data. It is also used for automatic transaction recovery.</w:t>
+      <w:proofErr w:type="gramEnd"/>
+      <w:r>
+        <w:t xml:space="preserve"> Used to provide </w:t>
+      </w:r>
+      <w:proofErr w:type="spellStart"/>
+      <w:r>
+        <w:t>roll_back</w:t>
+      </w:r>
+      <w:proofErr w:type="spellEnd"/>
+      <w:r>
+        <w:t xml:space="preserve"> , read and Consistency. When a user </w:t>
+      </w:r>
+      <w:proofErr w:type="gramStart"/>
+      <w:r>
+        <w:t>perform</w:t>
+      </w:r>
+      <w:proofErr w:type="gramEnd"/>
+      <w:r>
+        <w:t xml:space="preserve"> delete or update operation, the undo </w:t>
+      </w:r>
+      <w:proofErr w:type="spellStart"/>
+      <w:r>
+        <w:t>tablespace</w:t>
+      </w:r>
+      <w:proofErr w:type="spellEnd"/>
+      <w:r>
+        <w:t xml:space="preserve"> temporarily stores old data. It is also used for automatic transaction recovery.</w:t>
       </w:r>
     </w:p>
     <w:p>
@@ -932,14 +1483,46 @@
           <w:numId w:val="11"/>
         </w:numPr>
       </w:pPr>
-      <w:r>
-        <w:rPr>
-          <w:b/>
-        </w:rPr>
-        <w:t>Bigfile tablespace</w:t>
-      </w:r>
-      <w:r>
-        <w:t>: store all data in single large file , which can be as large as multiple terabytes , useful for olap and data warehouses.</w:t>
+      <w:proofErr w:type="spellStart"/>
+      <w:r>
+        <w:rPr>
+          <w:b/>
+        </w:rPr>
+        <w:t>Bigfile</w:t>
+      </w:r>
+      <w:proofErr w:type="spellEnd"/>
+      <w:r>
+        <w:rPr>
+          <w:b/>
+        </w:rPr>
+        <w:t xml:space="preserve"> </w:t>
+      </w:r>
+      <w:proofErr w:type="spellStart"/>
+      <w:r>
+        <w:rPr>
+          <w:b/>
+        </w:rPr>
+        <w:t>tablespace</w:t>
+      </w:r>
+      <w:proofErr w:type="spellEnd"/>
+      <w:r>
+        <w:t xml:space="preserve">: store all data in single large </w:t>
+      </w:r>
+      <w:proofErr w:type="gramStart"/>
+      <w:r>
+        <w:t>file ,</w:t>
+      </w:r>
+      <w:proofErr w:type="gramEnd"/>
+      <w:r>
+        <w:t xml:space="preserve"> which can be as large as multiple terabytes , useful for </w:t>
+      </w:r>
+      <w:proofErr w:type="spellStart"/>
+      <w:r>
+        <w:t>olap</w:t>
+      </w:r>
+      <w:proofErr w:type="spellEnd"/>
+      <w:r>
+        <w:t xml:space="preserve"> and data warehouses.</w:t>
       </w:r>
     </w:p>
     <w:p/>
@@ -948,7 +1531,31 @@
         <w:ind w:left="720"/>
       </w:pPr>
       <w:r>
-        <w:t>Create tablespace my_tablespace datafile ‘location’</w:t>
+        <w:t xml:space="preserve">Create </w:t>
+      </w:r>
+      <w:proofErr w:type="spellStart"/>
+      <w:r>
+        <w:t>tablespace</w:t>
+      </w:r>
+      <w:proofErr w:type="spellEnd"/>
+      <w:r>
+        <w:t xml:space="preserve"> </w:t>
+      </w:r>
+      <w:proofErr w:type="spellStart"/>
+      <w:r>
+        <w:t>my_tablespace</w:t>
+      </w:r>
+      <w:proofErr w:type="spellEnd"/>
+      <w:r>
+        <w:t xml:space="preserve"> </w:t>
+      </w:r>
+      <w:proofErr w:type="spellStart"/>
+      <w:r>
+        <w:t>datafile</w:t>
+      </w:r>
+      <w:proofErr w:type="spellEnd"/>
+      <w:r>
+        <w:t xml:space="preserve"> ‘location’</w:t>
       </w:r>
       <w:r>
         <w:t xml:space="preserve"> size 200M;</w:t>
@@ -959,7 +1566,31 @@
         <w:ind w:left="720"/>
       </w:pPr>
       <w:r>
-        <w:t>Select tablespace_name, file_name from dba_data_files;</w:t>
+        <w:t xml:space="preserve">Select </w:t>
+      </w:r>
+      <w:proofErr w:type="spellStart"/>
+      <w:r>
+        <w:t>tablespace_name</w:t>
+      </w:r>
+      <w:proofErr w:type="spellEnd"/>
+      <w:r>
+        <w:t xml:space="preserve">, </w:t>
+      </w:r>
+      <w:proofErr w:type="spellStart"/>
+      <w:r>
+        <w:t>file_name</w:t>
+      </w:r>
+      <w:proofErr w:type="spellEnd"/>
+      <w:r>
+        <w:t xml:space="preserve"> from </w:t>
+      </w:r>
+      <w:proofErr w:type="spellStart"/>
+      <w:r>
+        <w:t>dba_data_files</w:t>
+      </w:r>
+      <w:proofErr w:type="spellEnd"/>
+      <w:r>
+        <w:t>;</w:t>
       </w:r>
     </w:p>
     <w:p/>
@@ -970,12 +1601,21 @@
           <w:u w:val="single"/>
         </w:rPr>
       </w:pPr>
-      <w:r>
-        <w:rPr>
-          <w:b/>
-          <w:u w:val="single"/>
-        </w:rPr>
-        <w:t>Tablespace can be managed in two ways</w:t>
+      <w:proofErr w:type="spellStart"/>
+      <w:r>
+        <w:rPr>
+          <w:b/>
+          <w:u w:val="single"/>
+        </w:rPr>
+        <w:t>Tablespace</w:t>
+      </w:r>
+      <w:proofErr w:type="spellEnd"/>
+      <w:r>
+        <w:rPr>
+          <w:b/>
+          <w:u w:val="single"/>
+        </w:rPr>
+        <w:t xml:space="preserve"> can be managed in two ways</w:t>
       </w:r>
     </w:p>
     <w:p>
@@ -987,7 +1627,23 @@
         </w:numPr>
       </w:pPr>
       <w:r>
-        <w:t xml:space="preserve">Dictionary managed Tablespace (DMT) : Use </w:t>
+        <w:t xml:space="preserve">Dictionary managed </w:t>
+      </w:r>
+      <w:proofErr w:type="spellStart"/>
+      <w:r>
+        <w:t>Tablespace</w:t>
+      </w:r>
+      <w:proofErr w:type="spellEnd"/>
+      <w:r>
+        <w:t xml:space="preserve"> (DMT</w:t>
+      </w:r>
+      <w:proofErr w:type="gramStart"/>
+      <w:r>
+        <w:t>) :</w:t>
+      </w:r>
+      <w:proofErr w:type="gramEnd"/>
+      <w:r>
+        <w:t xml:space="preserve"> Use </w:t>
       </w:r>
       <w:r>
         <w:t>the data dictionary to track free and allocated space</w:t>
@@ -1002,23 +1658,48 @@
         </w:numPr>
       </w:pPr>
       <w:r>
-        <w:t xml:space="preserve">Locally managed Tablespace (LMT):  Use bitmaps to manage  free and used space, improving performance </w:t>
-      </w:r>
-    </w:p>
-    <w:p>
-      <w:pPr>
-        <w:rPr>
-          <w:b/>
-          <w:u w:val="single"/>
-        </w:rPr>
-      </w:pPr>
-      <w:r>
-        <w:rPr>
-          <w:b/>
-          <w:u w:val="single"/>
-        </w:rPr>
-        <w:t>Storage Parameters for Tablespace</w:t>
-      </w:r>
+        <w:t xml:space="preserve">Locally managed </w:t>
+      </w:r>
+      <w:proofErr w:type="spellStart"/>
+      <w:r>
+        <w:t>Tablespace</w:t>
+      </w:r>
+      <w:proofErr w:type="spellEnd"/>
+      <w:r>
+        <w:t xml:space="preserve"> (LMT):  Use bitmaps to </w:t>
+      </w:r>
+      <w:proofErr w:type="gramStart"/>
+      <w:r>
+        <w:t>manage  free</w:t>
+      </w:r>
+      <w:proofErr w:type="gramEnd"/>
+      <w:r>
+        <w:t xml:space="preserve"> and used space, improving performance </w:t>
+      </w:r>
+    </w:p>
+    <w:p>
+      <w:pPr>
+        <w:rPr>
+          <w:b/>
+          <w:u w:val="single"/>
+        </w:rPr>
+      </w:pPr>
+      <w:r>
+        <w:rPr>
+          <w:b/>
+          <w:u w:val="single"/>
+        </w:rPr>
+        <w:t xml:space="preserve">Storage Parameters for </w:t>
+      </w:r>
+      <w:proofErr w:type="spellStart"/>
+      <w:r>
+        <w:rPr>
+          <w:b/>
+          <w:u w:val="single"/>
+        </w:rPr>
+        <w:t>Tablespace</w:t>
+      </w:r>
+      <w:proofErr w:type="spellEnd"/>
     </w:p>
     <w:p>
       <w:pPr>
@@ -1028,8 +1709,21 @@
           <w:numId w:val="13"/>
         </w:numPr>
       </w:pPr>
-      <w:r>
-        <w:t>AutoExtend: automatically increase the size of the datafile when required</w:t>
+      <w:proofErr w:type="spellStart"/>
+      <w:r>
+        <w:t>AutoExtend</w:t>
+      </w:r>
+      <w:proofErr w:type="spellEnd"/>
+      <w:r>
+        <w:t xml:space="preserve">: automatically increase the size of the </w:t>
+      </w:r>
+      <w:proofErr w:type="spellStart"/>
+      <w:r>
+        <w:t>datafile</w:t>
+      </w:r>
+      <w:proofErr w:type="spellEnd"/>
+      <w:r>
+        <w:t xml:space="preserve"> when required</w:t>
       </w:r>
     </w:p>
     <w:p>
@@ -1042,7 +1736,47 @@
         <w:pStyle w:val="ListParagraph"/>
       </w:pPr>
       <w:r>
-        <w:t>Create tablespace my_tablespace datafile ‘location’ size 200M autoextend on maxsize 300M;</w:t>
+        <w:t xml:space="preserve">Create </w:t>
+      </w:r>
+      <w:proofErr w:type="spellStart"/>
+      <w:r>
+        <w:t>tablespace</w:t>
+      </w:r>
+      <w:proofErr w:type="spellEnd"/>
+      <w:r>
+        <w:t xml:space="preserve"> </w:t>
+      </w:r>
+      <w:proofErr w:type="spellStart"/>
+      <w:r>
+        <w:t>my_tablespace</w:t>
+      </w:r>
+      <w:proofErr w:type="spellEnd"/>
+      <w:r>
+        <w:t xml:space="preserve"> </w:t>
+      </w:r>
+      <w:proofErr w:type="spellStart"/>
+      <w:r>
+        <w:t>datafile</w:t>
+      </w:r>
+      <w:proofErr w:type="spellEnd"/>
+      <w:r>
+        <w:t xml:space="preserve"> ‘location’ size 200M </w:t>
+      </w:r>
+      <w:proofErr w:type="spellStart"/>
+      <w:r>
+        <w:t>autoextend</w:t>
+      </w:r>
+      <w:proofErr w:type="spellEnd"/>
+      <w:r>
+        <w:t xml:space="preserve"> on </w:t>
+      </w:r>
+      <w:proofErr w:type="spellStart"/>
+      <w:r>
+        <w:t>maxsize</w:t>
+      </w:r>
+      <w:proofErr w:type="spellEnd"/>
+      <w:r>
+        <w:t xml:space="preserve"> 300M;</w:t>
       </w:r>
     </w:p>
     <w:p/>
@@ -1055,7 +1789,23 @@
         </w:numPr>
       </w:pPr>
       <w:r>
-        <w:t>Max size : defines maximum size to which the datafile  can grow.</w:t>
+        <w:t xml:space="preserve">Max </w:t>
+      </w:r>
+      <w:proofErr w:type="gramStart"/>
+      <w:r>
+        <w:t>size :</w:t>
+      </w:r>
+      <w:proofErr w:type="gramEnd"/>
+      <w:r>
+        <w:t xml:space="preserve"> defines maximum size to which the </w:t>
+      </w:r>
+      <w:proofErr w:type="spellStart"/>
+      <w:r>
+        <w:t>datafile</w:t>
+      </w:r>
+      <w:proofErr w:type="spellEnd"/>
+      <w:r>
+        <w:t xml:space="preserve">  can grow.</w:t>
       </w:r>
     </w:p>
     <w:p>
@@ -1066,8 +1816,18 @@
           <w:numId w:val="13"/>
         </w:numPr>
       </w:pPr>
-      <w:r>
-        <w:t xml:space="preserve">Intital  : Specifies the size of file extent </w:t>
+      <w:proofErr w:type="spellStart"/>
+      <w:proofErr w:type="gramStart"/>
+      <w:r>
+        <w:t>Intital</w:t>
+      </w:r>
+      <w:proofErr w:type="spellEnd"/>
+      <w:r>
+        <w:t xml:space="preserve">  :</w:t>
+      </w:r>
+      <w:proofErr w:type="gramEnd"/>
+      <w:r>
+        <w:t xml:space="preserve"> Specifies the size of file extent </w:t>
       </w:r>
     </w:p>
     <w:p>
@@ -1078,8 +1838,13 @@
           <w:numId w:val="13"/>
         </w:numPr>
       </w:pPr>
-      <w:r>
-        <w:t>Next : define the size subsequent extents</w:t>
+      <w:proofErr w:type="gramStart"/>
+      <w:r>
+        <w:t>Next :</w:t>
+      </w:r>
+      <w:proofErr w:type="gramEnd"/>
+      <w:r>
+        <w:t xml:space="preserve"> define the size subsequent extents</w:t>
       </w:r>
     </w:p>
     <w:p/>
@@ -1089,21 +1854,116 @@
           <w:b/>
           <w:i/>
         </w:rPr>
-        <w:t>Altering Tablespace file</w:t>
-      </w:r>
-      <w:r>
-        <w:t xml:space="preserve"> : alter tablespace my_tablespace datafile ‘location’ resize 200M;</w:t>
-      </w:r>
-    </w:p>
-    <w:p>
-      <w:r>
-        <w:rPr>
-          <w:b/>
-        </w:rPr>
-        <w:t>Droping a Table space</w:t>
-      </w:r>
-      <w:r>
-        <w:t xml:space="preserve"> : Drop tablespace user_data including contents and datafiles;</w:t>
+        <w:t xml:space="preserve">Altering </w:t>
+      </w:r>
+      <w:proofErr w:type="spellStart"/>
+      <w:r>
+        <w:rPr>
+          <w:b/>
+          <w:i/>
+        </w:rPr>
+        <w:t>Tablespace</w:t>
+      </w:r>
+      <w:proofErr w:type="spellEnd"/>
+      <w:r>
+        <w:rPr>
+          <w:b/>
+          <w:i/>
+        </w:rPr>
+        <w:t xml:space="preserve"> </w:t>
+      </w:r>
+      <w:proofErr w:type="gramStart"/>
+      <w:r>
+        <w:rPr>
+          <w:b/>
+          <w:i/>
+        </w:rPr>
+        <w:t>file</w:t>
+      </w:r>
+      <w:r>
+        <w:t xml:space="preserve"> :</w:t>
+      </w:r>
+      <w:proofErr w:type="gramEnd"/>
+      <w:r>
+        <w:t xml:space="preserve"> alter </w:t>
+      </w:r>
+      <w:proofErr w:type="spellStart"/>
+      <w:r>
+        <w:t>tablespace</w:t>
+      </w:r>
+      <w:proofErr w:type="spellEnd"/>
+      <w:r>
+        <w:t xml:space="preserve"> </w:t>
+      </w:r>
+      <w:proofErr w:type="spellStart"/>
+      <w:r>
+        <w:t>my_tablespace</w:t>
+      </w:r>
+      <w:proofErr w:type="spellEnd"/>
+      <w:r>
+        <w:t xml:space="preserve"> </w:t>
+      </w:r>
+      <w:proofErr w:type="spellStart"/>
+      <w:r>
+        <w:t>datafile</w:t>
+      </w:r>
+      <w:proofErr w:type="spellEnd"/>
+      <w:r>
+        <w:t xml:space="preserve"> ‘location’ resize 200M;</w:t>
+      </w:r>
+    </w:p>
+    <w:p>
+      <w:proofErr w:type="spellStart"/>
+      <w:r>
+        <w:rPr>
+          <w:b/>
+        </w:rPr>
+        <w:t>Droping</w:t>
+      </w:r>
+      <w:proofErr w:type="spellEnd"/>
+      <w:r>
+        <w:rPr>
+          <w:b/>
+        </w:rPr>
+        <w:t xml:space="preserve"> a Table </w:t>
+      </w:r>
+      <w:proofErr w:type="gramStart"/>
+      <w:r>
+        <w:rPr>
+          <w:b/>
+        </w:rPr>
+        <w:t>space</w:t>
+      </w:r>
+      <w:r>
+        <w:t xml:space="preserve"> :</w:t>
+      </w:r>
+      <w:proofErr w:type="gramEnd"/>
+      <w:r>
+        <w:t xml:space="preserve"> Drop </w:t>
+      </w:r>
+      <w:proofErr w:type="spellStart"/>
+      <w:r>
+        <w:t>tablespace</w:t>
+      </w:r>
+      <w:proofErr w:type="spellEnd"/>
+      <w:r>
+        <w:t xml:space="preserve"> </w:t>
+      </w:r>
+      <w:proofErr w:type="spellStart"/>
+      <w:r>
+        <w:t>user_data</w:t>
+      </w:r>
+      <w:proofErr w:type="spellEnd"/>
+      <w:r>
+        <w:t xml:space="preserve"> including contents and </w:t>
+      </w:r>
+      <w:proofErr w:type="spellStart"/>
+      <w:r>
+        <w:t>datafiles</w:t>
+      </w:r>
+      <w:proofErr w:type="spellEnd"/>
+      <w:r>
+        <w:t>;</w:t>
       </w:r>
     </w:p>
     <w:p/>
@@ -1118,7 +1978,21 @@
         <w:rPr>
           <w:b/>
         </w:rPr>
-        <w:t>How to move datafile to different location?</w:t>
+        <w:t xml:space="preserve">How to move </w:t>
+      </w:r>
+      <w:proofErr w:type="spellStart"/>
+      <w:r>
+        <w:rPr>
+          <w:b/>
+        </w:rPr>
+        <w:t>datafile</w:t>
+      </w:r>
+      <w:proofErr w:type="spellEnd"/>
+      <w:r>
+        <w:rPr>
+          <w:b/>
+        </w:rPr>
+        <w:t xml:space="preserve"> to different location?</w:t>
       </w:r>
     </w:p>
     <w:p>
@@ -1131,41 +2005,109 @@
         <w:ind w:left="720" w:firstLine="720"/>
       </w:pPr>
       <w:r>
-        <w:t>alter database datafile ‘Location’ rename to ‘Location’;</w:t>
-      </w:r>
-    </w:p>
-    <w:p>
-      <w:pPr>
-        <w:rPr>
-          <w:b/>
-        </w:rPr>
-      </w:pPr>
-      <w:r>
-        <w:rPr>
-          <w:b/>
-        </w:rPr>
-        <w:t>How To Rename ?</w:t>
-      </w:r>
+        <w:t xml:space="preserve">alter database </w:t>
+      </w:r>
+      <w:proofErr w:type="spellStart"/>
+      <w:r>
+        <w:t>datafile</w:t>
+      </w:r>
+      <w:proofErr w:type="spellEnd"/>
+      <w:r>
+        <w:t xml:space="preserve"> ‘Location’ rename to ‘Location’;</w:t>
+      </w:r>
+    </w:p>
+    <w:p>
+      <w:pPr>
+        <w:rPr>
+          <w:b/>
+        </w:rPr>
+      </w:pPr>
+      <w:r>
+        <w:rPr>
+          <w:b/>
+        </w:rPr>
+        <w:t xml:space="preserve">How To </w:t>
+      </w:r>
+      <w:proofErr w:type="gramStart"/>
+      <w:r>
+        <w:rPr>
+          <w:b/>
+        </w:rPr>
+        <w:t>Rename ?</w:t>
+      </w:r>
+      <w:proofErr w:type="gramEnd"/>
     </w:p>
     <w:p>
       <w:pPr>
         <w:ind w:firstLine="720"/>
       </w:pPr>
       <w:r>
-        <w:t>Alter tablespace old_name rename to new_name;</w:t>
-      </w:r>
-    </w:p>
-    <w:p>
-      <w:pPr>
-        <w:rPr>
-          <w:b/>
-        </w:rPr>
-      </w:pPr>
-      <w:r>
-        <w:rPr>
-          <w:b/>
-        </w:rPr>
-        <w:t>Add a new datafile to existing tablespace?</w:t>
+        <w:t xml:space="preserve">Alter </w:t>
+      </w:r>
+      <w:proofErr w:type="spellStart"/>
+      <w:r>
+        <w:t>tablespace</w:t>
+      </w:r>
+      <w:proofErr w:type="spellEnd"/>
+      <w:r>
+        <w:t xml:space="preserve"> </w:t>
+      </w:r>
+      <w:proofErr w:type="spellStart"/>
+      <w:r>
+        <w:t>old_name</w:t>
+      </w:r>
+      <w:proofErr w:type="spellEnd"/>
+      <w:r>
+        <w:t xml:space="preserve"> rename to </w:t>
+      </w:r>
+      <w:proofErr w:type="spellStart"/>
+      <w:r>
+        <w:t>new_name</w:t>
+      </w:r>
+      <w:proofErr w:type="spellEnd"/>
+      <w:r>
+        <w:t>;</w:t>
+      </w:r>
+    </w:p>
+    <w:p>
+      <w:pPr>
+        <w:rPr>
+          <w:b/>
+        </w:rPr>
+      </w:pPr>
+      <w:r>
+        <w:rPr>
+          <w:b/>
+        </w:rPr>
+        <w:t xml:space="preserve">Add a new </w:t>
+      </w:r>
+      <w:proofErr w:type="spellStart"/>
+      <w:r>
+        <w:rPr>
+          <w:b/>
+        </w:rPr>
+        <w:t>datafile</w:t>
+      </w:r>
+      <w:proofErr w:type="spellEnd"/>
+      <w:r>
+        <w:rPr>
+          <w:b/>
+        </w:rPr>
+        <w:t xml:space="preserve"> to existing </w:t>
+      </w:r>
+      <w:proofErr w:type="spellStart"/>
+      <w:r>
+        <w:rPr>
+          <w:b/>
+        </w:rPr>
+        <w:t>tablespace</w:t>
+      </w:r>
+      <w:proofErr w:type="spellEnd"/>
+      <w:r>
+        <w:rPr>
+          <w:b/>
+        </w:rPr>
+        <w:t>?</w:t>
       </w:r>
     </w:p>
     <w:p>
@@ -1173,7 +2115,47 @@
         <w:ind w:firstLine="720"/>
       </w:pPr>
       <w:r>
-        <w:t>alter tablespace my_tablespace ADD datafile ‘location’ size 200M autoextend on maxsize 300M;</w:t>
+        <w:t xml:space="preserve">alter </w:t>
+      </w:r>
+      <w:proofErr w:type="spellStart"/>
+      <w:r>
+        <w:t>tablespace</w:t>
+      </w:r>
+      <w:proofErr w:type="spellEnd"/>
+      <w:r>
+        <w:t xml:space="preserve"> </w:t>
+      </w:r>
+      <w:proofErr w:type="spellStart"/>
+      <w:r>
+        <w:t>my_tablespace</w:t>
+      </w:r>
+      <w:proofErr w:type="spellEnd"/>
+      <w:r>
+        <w:t xml:space="preserve"> ADD </w:t>
+      </w:r>
+      <w:proofErr w:type="spellStart"/>
+      <w:r>
+        <w:t>datafile</w:t>
+      </w:r>
+      <w:proofErr w:type="spellEnd"/>
+      <w:r>
+        <w:t xml:space="preserve"> ‘location’ size 200M </w:t>
+      </w:r>
+      <w:proofErr w:type="spellStart"/>
+      <w:r>
+        <w:t>autoextend</w:t>
+      </w:r>
+      <w:proofErr w:type="spellEnd"/>
+      <w:r>
+        <w:t xml:space="preserve"> on </w:t>
+      </w:r>
+      <w:proofErr w:type="spellStart"/>
+      <w:r>
+        <w:t>maxsize</w:t>
+      </w:r>
+      <w:proofErr w:type="spellEnd"/>
+      <w:r>
+        <w:t xml:space="preserve"> 300M;</w:t>
       </w:r>
     </w:p>
     <w:p>
@@ -1196,22 +2178,46 @@
         <w:ind w:left="720" w:firstLine="720"/>
       </w:pPr>
       <w:r>
-        <w:t>alter database datafile ‘Location’ resize 500m;</w:t>
-      </w:r>
-    </w:p>
-    <w:p>
-      <w:pPr>
-        <w:rPr>
-          <w:b/>
-          <w:u w:val="single"/>
-        </w:rPr>
-      </w:pPr>
-      <w:r>
-        <w:rPr>
-          <w:b/>
-          <w:u w:val="single"/>
-        </w:rPr>
-        <w:t>Move Existing Table to another tablespace;</w:t>
+        <w:t xml:space="preserve">alter database </w:t>
+      </w:r>
+      <w:proofErr w:type="spellStart"/>
+      <w:r>
+        <w:t>datafile</w:t>
+      </w:r>
+      <w:proofErr w:type="spellEnd"/>
+      <w:r>
+        <w:t xml:space="preserve"> ‘Location’ resize 500m;</w:t>
+      </w:r>
+    </w:p>
+    <w:p>
+      <w:pPr>
+        <w:rPr>
+          <w:b/>
+          <w:u w:val="single"/>
+        </w:rPr>
+      </w:pPr>
+      <w:r>
+        <w:rPr>
+          <w:b/>
+          <w:u w:val="single"/>
+        </w:rPr>
+        <w:t xml:space="preserve">Move Existing Table to another </w:t>
+      </w:r>
+      <w:proofErr w:type="spellStart"/>
+      <w:r>
+        <w:rPr>
+          <w:b/>
+          <w:u w:val="single"/>
+        </w:rPr>
+        <w:t>tablespace</w:t>
+      </w:r>
+      <w:proofErr w:type="spellEnd"/>
+      <w:r>
+        <w:rPr>
+          <w:b/>
+          <w:u w:val="single"/>
+        </w:rPr>
+        <w:t>;</w:t>
       </w:r>
     </w:p>
     <w:p>
@@ -1219,7 +2225,31 @@
         <w:ind w:firstLine="720"/>
       </w:pPr>
       <w:r>
-        <w:t>Alter table my_table move tablespace new_tablespace;</w:t>
+        <w:t xml:space="preserve">Alter table </w:t>
+      </w:r>
+      <w:proofErr w:type="spellStart"/>
+      <w:r>
+        <w:t>my_table</w:t>
+      </w:r>
+      <w:proofErr w:type="spellEnd"/>
+      <w:r>
+        <w:t xml:space="preserve"> move </w:t>
+      </w:r>
+      <w:proofErr w:type="spellStart"/>
+      <w:r>
+        <w:t>tablespace</w:t>
+      </w:r>
+      <w:proofErr w:type="spellEnd"/>
+      <w:r>
+        <w:t xml:space="preserve"> </w:t>
+      </w:r>
+      <w:proofErr w:type="spellStart"/>
+      <w:r>
+        <w:t>new_tablespace</w:t>
+      </w:r>
+      <w:proofErr w:type="spellEnd"/>
+      <w:r>
+        <w:t>;</w:t>
       </w:r>
     </w:p>
     <w:p/>
@@ -1235,36 +2265,204 @@
           <w:b/>
           <w:u w:val="single"/>
         </w:rPr>
-        <w:t>A developer report that the tablespace User_Tablespace is full. Write Sql command to add a new datafile to resolve the issue</w:t>
-      </w:r>
-    </w:p>
-    <w:p>
-      <w:pPr>
-        <w:rPr>
-          <w:b/>
-          <w:u w:val="single"/>
-        </w:rPr>
-      </w:pPr>
-    </w:p>
-    <w:p>
-      <w:pPr>
-        <w:rPr>
-          <w:b/>
-          <w:u w:val="single"/>
-        </w:rPr>
-      </w:pPr>
-      <w:r>
-        <w:rPr>
-          <w:b/>
-          <w:u w:val="single"/>
-        </w:rPr>
-        <w:t>Create a Locally Managed Tablespace named HR_Table space with an intial size of 500 MB, auto-extending by 100 MB  with maximum size of 2 GB</w:t>
+        <w:t xml:space="preserve">A developer report that the </w:t>
+      </w:r>
+      <w:proofErr w:type="spellStart"/>
+      <w:r>
+        <w:rPr>
+          <w:b/>
+          <w:u w:val="single"/>
+        </w:rPr>
+        <w:t>tablespace</w:t>
+      </w:r>
+      <w:proofErr w:type="spellEnd"/>
+      <w:r>
+        <w:rPr>
+          <w:b/>
+          <w:u w:val="single"/>
+        </w:rPr>
+        <w:t xml:space="preserve"> </w:t>
+      </w:r>
+      <w:proofErr w:type="spellStart"/>
+      <w:r>
+        <w:rPr>
+          <w:b/>
+          <w:u w:val="single"/>
+        </w:rPr>
+        <w:t>User_Tablespace</w:t>
+      </w:r>
+      <w:proofErr w:type="spellEnd"/>
+      <w:r>
+        <w:rPr>
+          <w:b/>
+          <w:u w:val="single"/>
+        </w:rPr>
+        <w:t xml:space="preserve"> is full. Write </w:t>
+      </w:r>
+      <w:proofErr w:type="spellStart"/>
+      <w:r>
+        <w:rPr>
+          <w:b/>
+          <w:u w:val="single"/>
+        </w:rPr>
+        <w:t>Sql</w:t>
+      </w:r>
+      <w:proofErr w:type="spellEnd"/>
+      <w:r>
+        <w:rPr>
+          <w:b/>
+          <w:u w:val="single"/>
+        </w:rPr>
+        <w:t xml:space="preserve"> command to add a new </w:t>
+      </w:r>
+      <w:proofErr w:type="spellStart"/>
+      <w:r>
+        <w:rPr>
+          <w:b/>
+          <w:u w:val="single"/>
+        </w:rPr>
+        <w:t>datafile</w:t>
+      </w:r>
+      <w:proofErr w:type="spellEnd"/>
+      <w:r>
+        <w:rPr>
+          <w:b/>
+          <w:u w:val="single"/>
+        </w:rPr>
+        <w:t xml:space="preserve"> to resolve the issue</w:t>
+      </w:r>
+    </w:p>
+    <w:p>
+      <w:pPr>
+        <w:rPr>
+          <w:b/>
+          <w:u w:val="single"/>
+        </w:rPr>
+      </w:pPr>
+    </w:p>
+    <w:p>
+      <w:pPr>
+        <w:rPr>
+          <w:b/>
+          <w:u w:val="single"/>
+        </w:rPr>
+      </w:pPr>
+      <w:r>
+        <w:rPr>
+          <w:b/>
+          <w:u w:val="single"/>
+        </w:rPr>
+        <w:t xml:space="preserve">Create a Locally Managed </w:t>
+      </w:r>
+      <w:proofErr w:type="spellStart"/>
+      <w:r>
+        <w:rPr>
+          <w:b/>
+          <w:u w:val="single"/>
+        </w:rPr>
+        <w:t>Tablespace</w:t>
+      </w:r>
+      <w:proofErr w:type="spellEnd"/>
+      <w:r>
+        <w:rPr>
+          <w:b/>
+          <w:u w:val="single"/>
+        </w:rPr>
+        <w:t xml:space="preserve"> named </w:t>
+      </w:r>
+      <w:proofErr w:type="spellStart"/>
+      <w:r>
+        <w:rPr>
+          <w:b/>
+          <w:u w:val="single"/>
+        </w:rPr>
+        <w:t>HR_Table</w:t>
+      </w:r>
+      <w:proofErr w:type="spellEnd"/>
+      <w:r>
+        <w:rPr>
+          <w:b/>
+          <w:u w:val="single"/>
+        </w:rPr>
+        <w:t xml:space="preserve"> space with an </w:t>
+      </w:r>
+      <w:proofErr w:type="spellStart"/>
+      <w:r>
+        <w:rPr>
+          <w:b/>
+          <w:u w:val="single"/>
+        </w:rPr>
+        <w:t>intial</w:t>
+      </w:r>
+      <w:proofErr w:type="spellEnd"/>
+      <w:r>
+        <w:rPr>
+          <w:b/>
+          <w:u w:val="single"/>
+        </w:rPr>
+        <w:t xml:space="preserve"> size of 500 MB, auto-extending by 100 </w:t>
+      </w:r>
+      <w:proofErr w:type="gramStart"/>
+      <w:r>
+        <w:rPr>
+          <w:b/>
+          <w:u w:val="single"/>
+        </w:rPr>
+        <w:t>MB  with</w:t>
+      </w:r>
+      <w:proofErr w:type="gramEnd"/>
+      <w:r>
+        <w:rPr>
+          <w:b/>
+          <w:u w:val="single"/>
+        </w:rPr>
+        <w:t xml:space="preserve"> maximum size of 2 GB</w:t>
       </w:r>
     </w:p>
     <w:p/>
     <w:p>
       <w:r>
-        <w:t>Create tablespace my_tablespace datafile ‘location’ size 500M autoextend on next 100M maxsize 3G extent management local;</w:t>
+        <w:t xml:space="preserve">Create </w:t>
+      </w:r>
+      <w:proofErr w:type="spellStart"/>
+      <w:r>
+        <w:t>tablespace</w:t>
+      </w:r>
+      <w:proofErr w:type="spellEnd"/>
+      <w:r>
+        <w:t xml:space="preserve"> </w:t>
+      </w:r>
+      <w:proofErr w:type="spellStart"/>
+      <w:r>
+        <w:t>my_tablespace</w:t>
+      </w:r>
+      <w:proofErr w:type="spellEnd"/>
+      <w:r>
+        <w:t xml:space="preserve"> </w:t>
+      </w:r>
+      <w:proofErr w:type="spellStart"/>
+      <w:r>
+        <w:t>datafile</w:t>
+      </w:r>
+      <w:proofErr w:type="spellEnd"/>
+      <w:r>
+        <w:t xml:space="preserve"> ‘location’ size 500M </w:t>
+      </w:r>
+      <w:proofErr w:type="spellStart"/>
+      <w:r>
+        <w:t>autoextend</w:t>
+      </w:r>
+      <w:proofErr w:type="spellEnd"/>
+      <w:r>
+        <w:t xml:space="preserve"> on next 100M </w:t>
+      </w:r>
+      <w:proofErr w:type="spellStart"/>
+      <w:r>
+        <w:t>maxsize</w:t>
+      </w:r>
+      <w:proofErr w:type="spellEnd"/>
+      <w:r>
+        <w:t xml:space="preserve"> 3G extent management local;</w:t>
       </w:r>
     </w:p>
     <w:p/>
@@ -1280,23 +2478,74 @@
           <w:b/>
           <w:u w:val="single"/>
         </w:rPr>
-        <w:t>Explain how to configure automatic Undo Management and Create an undo tablespace</w:t>
-      </w:r>
-    </w:p>
-    <w:p>
-      <w:r>
-        <w:t xml:space="preserve">Create UNDO tablespace </w:t>
-      </w:r>
+        <w:t xml:space="preserve">Explain how to configure automatic Undo Management and Create an undo </w:t>
+      </w:r>
+      <w:proofErr w:type="spellStart"/>
+      <w:r>
+        <w:rPr>
+          <w:b/>
+          <w:u w:val="single"/>
+        </w:rPr>
+        <w:t>tablespace</w:t>
+      </w:r>
+      <w:proofErr w:type="spellEnd"/>
+    </w:p>
+    <w:p>
+      <w:r>
+        <w:t xml:space="preserve">Create UNDO </w:t>
+      </w:r>
+      <w:proofErr w:type="spellStart"/>
+      <w:r>
+        <w:t>tablespace</w:t>
+      </w:r>
+      <w:proofErr w:type="spellEnd"/>
+      <w:r>
+        <w:t xml:space="preserve"> </w:t>
+      </w:r>
+      <w:proofErr w:type="spellStart"/>
       <w:r>
         <w:t>undo_table</w:t>
       </w:r>
-      <w:r>
-        <w:t xml:space="preserve"> datafile ‘location’ size 500M autoextend maxsize 3G extent;</w:t>
-      </w:r>
-    </w:p>
-    <w:p>
-      <w:r>
-        <w:t>Alter system set UNDO_TABLESPACE = undo_table;</w:t>
+      <w:proofErr w:type="spellEnd"/>
+      <w:r>
+        <w:t xml:space="preserve"> </w:t>
+      </w:r>
+      <w:proofErr w:type="spellStart"/>
+      <w:r>
+        <w:t>datafile</w:t>
+      </w:r>
+      <w:proofErr w:type="spellEnd"/>
+      <w:r>
+        <w:t xml:space="preserve"> ‘location’ size 500M </w:t>
+      </w:r>
+      <w:proofErr w:type="spellStart"/>
+      <w:r>
+        <w:t>autoextend</w:t>
+      </w:r>
+      <w:proofErr w:type="spellEnd"/>
+      <w:r>
+        <w:t xml:space="preserve"> </w:t>
+      </w:r>
+      <w:proofErr w:type="spellStart"/>
+      <w:r>
+        <w:t>maxsize</w:t>
+      </w:r>
+      <w:proofErr w:type="spellEnd"/>
+      <w:r>
+        <w:t xml:space="preserve"> 3G extent;</w:t>
+      </w:r>
+    </w:p>
+    <w:p>
+      <w:r>
+        <w:t xml:space="preserve">Alter system set UNDO_TABLESPACE = </w:t>
+      </w:r>
+      <w:proofErr w:type="spellStart"/>
+      <w:r>
+        <w:t>undo_table</w:t>
+      </w:r>
+      <w:proofErr w:type="spellEnd"/>
+      <w:r>
+        <w:t>;</w:t>
       </w:r>
     </w:p>
     <w:p/>
@@ -1313,6 +2562,81 @@
     <w:p/>
     <w:p/>
     <w:p/>
+    <w:p>
+      <w:r>
+        <w:rPr>
+          <w:rFonts w:ascii="Arial" w:hAnsi="Arial" w:cs="Arial"/>
+          <w:color w:val="001D35"/>
+          <w:shd w:val="clear" w:color="auto" w:fill="FFFFFF"/>
+        </w:rPr>
+        <w:t>“</w:t>
+      </w:r>
+      <w:r>
+        <w:rPr>
+          <w:rFonts w:ascii="Arial" w:hAnsi="Arial" w:cs="Arial"/>
+          <w:color w:val="001D35"/>
+          <w:shd w:val="clear" w:color="auto" w:fill="FFFFFF"/>
+        </w:rPr>
+        <w:t xml:space="preserve">A Telnet session can be used to start </w:t>
+      </w:r>
+      <w:proofErr w:type="spellStart"/>
+      <w:r>
+        <w:rPr>
+          <w:rFonts w:ascii="Arial" w:hAnsi="Arial" w:cs="Arial"/>
+          <w:b/>
+          <w:color w:val="001D35"/>
+          <w:shd w:val="clear" w:color="auto" w:fill="FFFFFF"/>
+        </w:rPr>
+        <w:t>SQLPlus</w:t>
+      </w:r>
+      <w:proofErr w:type="spellEnd"/>
+      <w:r>
+        <w:rPr>
+          <w:rFonts w:ascii="Arial" w:hAnsi="Arial" w:cs="Arial"/>
+          <w:b/>
+          <w:color w:val="001D35"/>
+          <w:shd w:val="clear" w:color="auto" w:fill="FFFFFF"/>
+        </w:rPr>
+        <w:t xml:space="preserve"> </w:t>
+      </w:r>
+      <w:r>
+        <w:rPr>
+          <w:rFonts w:ascii="Arial" w:hAnsi="Arial" w:cs="Arial"/>
+          <w:color w:val="001D35"/>
+          <w:shd w:val="clear" w:color="auto" w:fill="FFFFFF"/>
+        </w:rPr>
+        <w:t xml:space="preserve">by connecting to a remote server where </w:t>
+      </w:r>
+      <w:proofErr w:type="spellStart"/>
+      <w:r>
+        <w:rPr>
+          <w:rFonts w:ascii="Arial" w:hAnsi="Arial" w:cs="Arial"/>
+          <w:b/>
+          <w:color w:val="001D35"/>
+          <w:shd w:val="clear" w:color="auto" w:fill="FFFFFF"/>
+        </w:rPr>
+        <w:t>SQLPlus</w:t>
+      </w:r>
+      <w:proofErr w:type="spellEnd"/>
+      <w:r>
+        <w:rPr>
+          <w:rFonts w:ascii="Arial" w:hAnsi="Arial" w:cs="Arial"/>
+          <w:color w:val="001D35"/>
+          <w:shd w:val="clear" w:color="auto" w:fill="FFFFFF"/>
+        </w:rPr>
+        <w:t xml:space="preserve"> is installed and accessible via the command line.</w:t>
+      </w:r>
+      <w:r>
+        <w:rPr>
+          <w:rFonts w:ascii="Arial" w:hAnsi="Arial" w:cs="Arial"/>
+          <w:color w:val="001D35"/>
+          <w:shd w:val="clear" w:color="auto" w:fill="FFFFFF"/>
+        </w:rPr>
+        <w:t>”</w:t>
+      </w:r>
+      <w:bookmarkStart w:id="0" w:name="_GoBack"/>
+      <w:bookmarkEnd w:id="0"/>
+    </w:p>
     <w:sectPr>
       <w:pgSz w:w="12240" w:h="15840"/>
       <w:pgMar w:top="720" w:right="720" w:bottom="720" w:left="720" w:header="720" w:footer="720" w:gutter="0"/>
@@ -1330,8 +2654,8 @@
 </file>
 
 <file path=word/numbering.xml><?xml version="1.0" encoding="utf-8"?>
-<w:numbering xmlns:wpc="http://schemas.microsoft.com/office/word/2010/wordprocessingCanvas" xmlns:mc="http://schemas.openxmlformats.org/markup-compatibility/2006" xmlns:o="urn:schemas-microsoft-com:office:office" xmlns:r="http://schemas.openxmlformats.org/officeDocument/2006/relationships" xmlns:m="http://schemas.openxmlformats.org/officeDocument/2006/math" xmlns:v="urn:schemas-microsoft-com:vml" xmlns:wp14="http://schemas.microsoft.com/office/word/2010/wordprocessingDrawing" xmlns:wp="http://schemas.openxmlformats.org/drawingml/2006/wordprocessingDrawing" xmlns:w10="urn:schemas-microsoft-com:office:word" xmlns:w="http://schemas.openxmlformats.org/wordprocessingml/2006/main" xmlns:w14="http://schemas.microsoft.com/office/word/2010/wordml" xmlns:w15="http://schemas.microsoft.com/office/word/2012/wordml" xmlns:wpg="http://schemas.microsoft.com/office/word/2010/wordprocessingGroup" xmlns:wpi="http://schemas.microsoft.com/office/word/2010/wordprocessingInk" xmlns:wne="http://schemas.microsoft.com/office/word/2006/wordml" xmlns:wps="http://schemas.microsoft.com/office/word/2010/wordprocessingShape" mc:Ignorable="w14 w15 wp14">
-  <w:abstractNum w:abstractNumId="0">
+<w:numbering xmlns:wpc="http://schemas.microsoft.com/office/word/2010/wordprocessingCanvas" xmlns:cx="http://schemas.microsoft.com/office/drawing/2014/chartex" xmlns:mc="http://schemas.openxmlformats.org/markup-compatibility/2006" xmlns:o="urn:schemas-microsoft-com:office:office" xmlns:r="http://schemas.openxmlformats.org/officeDocument/2006/relationships" xmlns:m="http://schemas.openxmlformats.org/officeDocument/2006/math" xmlns:v="urn:schemas-microsoft-com:vml" xmlns:wp14="http://schemas.microsoft.com/office/word/2010/wordprocessingDrawing" xmlns:wp="http://schemas.openxmlformats.org/drawingml/2006/wordprocessingDrawing" xmlns:w10="urn:schemas-microsoft-com:office:word" xmlns:w="http://schemas.openxmlformats.org/wordprocessingml/2006/main" xmlns:w14="http://schemas.microsoft.com/office/word/2010/wordml" xmlns:w15="http://schemas.microsoft.com/office/word/2012/wordml" xmlns:w16se="http://schemas.microsoft.com/office/word/2015/wordml/symex" xmlns:wpg="http://schemas.microsoft.com/office/word/2010/wordprocessingGroup" xmlns:wpi="http://schemas.microsoft.com/office/word/2010/wordprocessingInk" xmlns:wne="http://schemas.microsoft.com/office/word/2006/wordml" xmlns:wps="http://schemas.microsoft.com/office/word/2010/wordprocessingShape" mc:Ignorable="w14 w15 w16se wp14">
+  <w:abstractNum w:abstractNumId="0" w15:restartNumberingAfterBreak="0">
     <w:nsid w:val="04182BEF"/>
     <w:multiLevelType w:val="hybridMultilevel"/>
     <w:tmpl w:val="E5629490"/>
@@ -1420,7 +2744,7 @@
       </w:pPr>
     </w:lvl>
   </w:abstractNum>
-  <w:abstractNum w:abstractNumId="1">
+  <w:abstractNum w:abstractNumId="1" w15:restartNumberingAfterBreak="0">
     <w:nsid w:val="12DD51DD"/>
     <w:multiLevelType w:val="hybridMultilevel"/>
     <w:tmpl w:val="73B08338"/>
@@ -1509,7 +2833,7 @@
       </w:pPr>
     </w:lvl>
   </w:abstractNum>
-  <w:abstractNum w:abstractNumId="2">
+  <w:abstractNum w:abstractNumId="2" w15:restartNumberingAfterBreak="0">
     <w:nsid w:val="15B57D5C"/>
     <w:multiLevelType w:val="hybridMultilevel"/>
     <w:tmpl w:val="4B6CEEF0"/>
@@ -1598,7 +2922,7 @@
       </w:pPr>
     </w:lvl>
   </w:abstractNum>
-  <w:abstractNum w:abstractNumId="3">
+  <w:abstractNum w:abstractNumId="3" w15:restartNumberingAfterBreak="0">
     <w:nsid w:val="1FB5282F"/>
     <w:multiLevelType w:val="hybridMultilevel"/>
     <w:tmpl w:val="B84E31A6"/>
@@ -1687,7 +3011,7 @@
       </w:pPr>
     </w:lvl>
   </w:abstractNum>
-  <w:abstractNum w:abstractNumId="4">
+  <w:abstractNum w:abstractNumId="4" w15:restartNumberingAfterBreak="0">
     <w:nsid w:val="209F2C89"/>
     <w:multiLevelType w:val="hybridMultilevel"/>
     <w:tmpl w:val="DD78F4EC"/>
@@ -1776,7 +3100,7 @@
       </w:pPr>
     </w:lvl>
   </w:abstractNum>
-  <w:abstractNum w:abstractNumId="5">
+  <w:abstractNum w:abstractNumId="5" w15:restartNumberingAfterBreak="0">
     <w:nsid w:val="223809B1"/>
     <w:multiLevelType w:val="hybridMultilevel"/>
     <w:tmpl w:val="E5629490"/>
@@ -1865,7 +3189,7 @@
       </w:pPr>
     </w:lvl>
   </w:abstractNum>
-  <w:abstractNum w:abstractNumId="6">
+  <w:abstractNum w:abstractNumId="6" w15:restartNumberingAfterBreak="0">
     <w:nsid w:val="2A152184"/>
     <w:multiLevelType w:val="hybridMultilevel"/>
     <w:tmpl w:val="C84ED43C"/>
@@ -1954,7 +3278,7 @@
       </w:pPr>
     </w:lvl>
   </w:abstractNum>
-  <w:abstractNum w:abstractNumId="7">
+  <w:abstractNum w:abstractNumId="7" w15:restartNumberingAfterBreak="0">
     <w:nsid w:val="3FCF399D"/>
     <w:multiLevelType w:val="hybridMultilevel"/>
     <w:tmpl w:val="4168802E"/>
@@ -2043,7 +3367,7 @@
       </w:pPr>
     </w:lvl>
   </w:abstractNum>
-  <w:abstractNum w:abstractNumId="8">
+  <w:abstractNum w:abstractNumId="8" w15:restartNumberingAfterBreak="0">
     <w:nsid w:val="572B4C3C"/>
     <w:multiLevelType w:val="hybridMultilevel"/>
     <w:tmpl w:val="05BEC7D2"/>
@@ -2132,7 +3456,7 @@
       </w:pPr>
     </w:lvl>
   </w:abstractNum>
-  <w:abstractNum w:abstractNumId="9">
+  <w:abstractNum w:abstractNumId="9" w15:restartNumberingAfterBreak="0">
     <w:nsid w:val="62871E06"/>
     <w:multiLevelType w:val="hybridMultilevel"/>
     <w:tmpl w:val="7400B910"/>
@@ -2221,7 +3545,7 @@
       </w:pPr>
     </w:lvl>
   </w:abstractNum>
-  <w:abstractNum w:abstractNumId="10">
+  <w:abstractNum w:abstractNumId="10" w15:restartNumberingAfterBreak="0">
     <w:nsid w:val="770B2C80"/>
     <w:multiLevelType w:val="hybridMultilevel"/>
     <w:tmpl w:val="599ABF8A"/>
@@ -2310,7 +3634,7 @@
       </w:pPr>
     </w:lvl>
   </w:abstractNum>
-  <w:abstractNum w:abstractNumId="11">
+  <w:abstractNum w:abstractNumId="11" w15:restartNumberingAfterBreak="0">
     <w:nsid w:val="7A6B3848"/>
     <w:multiLevelType w:val="hybridMultilevel"/>
     <w:tmpl w:val="DD78F4EC"/>
@@ -2399,7 +3723,7 @@
       </w:pPr>
     </w:lvl>
   </w:abstractNum>
-  <w:abstractNum w:abstractNumId="12">
+  <w:abstractNum w:abstractNumId="12" w15:restartNumberingAfterBreak="0">
     <w:nsid w:val="7DCB2263"/>
     <w:multiLevelType w:val="hybridMultilevel"/>
     <w:tmpl w:val="06543E5C"/>
@@ -2531,7 +3855,7 @@
 </file>
 
 <file path=word/styles.xml><?xml version="1.0" encoding="utf-8"?>
-<w:styles xmlns:mc="http://schemas.openxmlformats.org/markup-compatibility/2006" xmlns:r="http://schemas.openxmlformats.org/officeDocument/2006/relationships" xmlns:w="http://schemas.openxmlformats.org/wordprocessingml/2006/main" xmlns:w14="http://schemas.microsoft.com/office/word/2010/wordml" xmlns:w15="http://schemas.microsoft.com/office/word/2012/wordml" mc:Ignorable="w14 w15">
+<w:styles xmlns:mc="http://schemas.openxmlformats.org/markup-compatibility/2006" xmlns:r="http://schemas.openxmlformats.org/officeDocument/2006/relationships" xmlns:w="http://schemas.openxmlformats.org/wordprocessingml/2006/main" xmlns:w14="http://schemas.microsoft.com/office/word/2010/wordml" xmlns:w15="http://schemas.microsoft.com/office/word/2012/wordml" xmlns:w16se="http://schemas.microsoft.com/office/word/2015/wordml/symex" mc:Ignorable="w14 w15 w16se">
   <w:docDefaults>
     <w:rPrDefault>
       <w:rPr>

</xml_diff>